<commit_message>
update ss9 and fix
</commit_message>
<xml_diff>
--- a/bao-cao-tuan/week3/C0823G1-LeVanDo.docx
+++ b/bao-cao-tuan/week3/C0823G1-LeVanDo.docx
@@ -314,7 +314,7 @@
                 <w:szCs w:val="26"/>
                 <w:lang w:val="en-US"/>
               </w:rPr>
-              <w:t>26/10/2023</w:t>
+              <w:t>30/11/2023</w:t>
             </w:r>
           </w:p>
         </w:tc>
@@ -389,7 +389,7 @@
                 <w:szCs w:val="26"/>
                 <w:lang w:val="en-US"/>
               </w:rPr>
-              <w:t>19/10/2023</w:t>
+              <w:t>24/11/2023</w:t>
             </w:r>
           </w:p>
         </w:tc>
@@ -464,7 +464,7 @@
                 <w:szCs w:val="26"/>
                 <w:lang w:val="en-US"/>
               </w:rPr>
-              <w:t>26/10/2023</w:t>
+              <w:t>30/11/2023</w:t>
             </w:r>
           </w:p>
         </w:tc>
@@ -1689,14 +1689,6 @@
       </w:tr>
       <w:tr>
         <w:tblPrEx>
-          <w:tblBorders>
-            <w:top w:val="single" w:color="000000" w:sz="8" w:space="0"/>
-            <w:left w:val="single" w:color="000000" w:sz="8" w:space="0"/>
-            <w:bottom w:val="single" w:color="000000" w:sz="8" w:space="0"/>
-            <w:right w:val="single" w:color="000000" w:sz="8" w:space="0"/>
-            <w:insideH w:val="single" w:color="000000" w:sz="8" w:space="0"/>
-            <w:insideV w:val="single" w:color="000000" w:sz="8" w:space="0"/>
-          </w:tblBorders>
           <w:tblCellMar>
             <w:top w:w="0" w:type="dxa"/>
             <w:left w:w="0" w:type="dxa"/>
@@ -2794,20 +2786,55 @@
               <w:autoSpaceDE w:val="0"/>
               <w:autoSpaceDN w:val="0"/>
               <w:rPr>
-                <w:rFonts w:hint="default" w:ascii="Times New Roman" w:hAnsi="Times New Roman"/>
-                <w:sz w:val="26"/>
-                <w:szCs w:val="26"/>
+                <w:rFonts w:hint="default" w:ascii="Times New Roman" w:hAnsi="Times New Roman" w:eastAsia="SimSun" w:cs="Times New Roman"/>
+                <w:i w:val="0"/>
+                <w:iCs w:val="0"/>
+                <w:color w:val="000000"/>
+                <w:sz w:val="26"/>
+                <w:szCs w:val="26"/>
+                <w:u w:val="none"/>
+                <w:vertAlign w:val="baseline"/>
+              </w:rPr>
+            </w:pPr>
+            <w:r>
+              <w:rPr>
+                <w:rFonts w:hint="default" w:ascii="Times New Roman" w:hAnsi="Times New Roman" w:eastAsia="SimSun" w:cs="Times New Roman"/>
+                <w:i w:val="0"/>
+                <w:iCs w:val="0"/>
+                <w:color w:val="000000"/>
+                <w:sz w:val="26"/>
+                <w:szCs w:val="26"/>
+                <w:u w:val="none"/>
+                <w:vertAlign w:val="baseline"/>
+              </w:rPr>
+              <w:t>CSS – cascading style</w:t>
+            </w:r>
+            <w:r>
+              <w:rPr>
+                <w:rFonts w:hint="default" w:ascii="Times New Roman" w:hAnsi="Times New Roman" w:eastAsia="SimSun" w:cs="Times New Roman"/>
+                <w:i w:val="0"/>
+                <w:iCs w:val="0"/>
+                <w:color w:val="000000"/>
+                <w:sz w:val="26"/>
+                <w:szCs w:val="26"/>
+                <w:u w:val="none"/>
+                <w:vertAlign w:val="baseline"/>
                 <w:lang w:val="en-US"/>
               </w:rPr>
-            </w:pPr>
-            <w:r>
-              <w:rPr>
-                <w:rFonts w:hint="default" w:ascii="Times New Roman" w:hAnsi="Times New Roman"/>
-                <w:sz w:val="26"/>
-                <w:szCs w:val="26"/>
-                <w:lang w:val="en-US"/>
-              </w:rPr>
-              <w:t>DSA: Danh sách</w:t>
+              <w:t xml:space="preserve"> </w:t>
+            </w:r>
+            <w:r>
+              <w:rPr>
+                <w:rFonts w:hint="default" w:ascii="Times New Roman" w:hAnsi="Times New Roman" w:eastAsia="SimSun" w:cs="Times New Roman"/>
+                <w:i w:val="0"/>
+                <w:iCs w:val="0"/>
+                <w:color w:val="000000"/>
+                <w:sz w:val="26"/>
+                <w:szCs w:val="26"/>
+                <w:u w:val="none"/>
+                <w:vertAlign w:val="baseline"/>
+              </w:rPr>
+              <w:t>stylesheet</w:t>
             </w:r>
           </w:p>
           <w:p>
@@ -2821,6 +2848,40 @@
               <w:autoSpaceDE w:val="0"/>
               <w:autoSpaceDN w:val="0"/>
               <w:rPr>
+                <w:rFonts w:hint="default" w:ascii="Times New Roman" w:hAnsi="Times New Roman" w:eastAsia="SimSun" w:cs="Times New Roman"/>
+                <w:i w:val="0"/>
+                <w:iCs w:val="0"/>
+                <w:color w:val="000000"/>
+                <w:sz w:val="26"/>
+                <w:szCs w:val="26"/>
+                <w:u w:val="none"/>
+                <w:vertAlign w:val="baseline"/>
+                <w:lang w:val="en-US"/>
+              </w:rPr>
+            </w:pPr>
+            <w:r>
+              <w:rPr>
+                <w:rFonts w:hint="default" w:ascii="Times New Roman" w:hAnsi="Times New Roman" w:eastAsia="SimSun" w:cs="Times New Roman"/>
+                <w:i w:val="0"/>
+                <w:iCs w:val="0"/>
+                <w:color w:val="000000"/>
+                <w:sz w:val="26"/>
+                <w:szCs w:val="26"/>
+                <w:u w:val="none"/>
+                <w:vertAlign w:val="baseline"/>
+              </w:rPr>
+              <w:t>Bootstrap cơ bản</w:t>
+            </w:r>
+          </w:p>
+        </w:tc>
+        <w:tc>
+          <w:tcPr>
+            <w:tcW w:w="5235" w:type="dxa"/>
+          </w:tcPr>
+          <w:p>
+            <w:pPr>
+              <w:pStyle w:val="10"/>
+              <w:rPr>
                 <w:rFonts w:hint="default" w:ascii="Times New Roman" w:hAnsi="Times New Roman"/>
                 <w:sz w:val="26"/>
                 <w:szCs w:val="26"/>
@@ -2829,190 +2890,17 @@
             </w:pPr>
             <w:r>
               <w:rPr>
-                <w:rFonts w:hint="default" w:ascii="Times New Roman" w:hAnsi="Times New Roman"/>
-                <w:sz w:val="26"/>
-                <w:szCs w:val="26"/>
-                <w:lang w:val="en-US"/>
-              </w:rPr>
-              <w:t>DSA: Stack, Queue</w:t>
-            </w:r>
-          </w:p>
-          <w:p>
-            <w:pPr>
-              <w:pStyle w:val="10"/>
-              <w:widowControl w:val="0"/>
-              <w:numPr>
-                <w:ilvl w:val="0"/>
-                <w:numId w:val="0"/>
-              </w:numPr>
-              <w:autoSpaceDE w:val="0"/>
-              <w:autoSpaceDN w:val="0"/>
-              <w:rPr>
-                <w:rFonts w:hint="default" w:ascii="Times New Roman" w:hAnsi="Times New Roman"/>
-                <w:sz w:val="26"/>
-                <w:szCs w:val="26"/>
-                <w:lang w:val="en-US"/>
-              </w:rPr>
-            </w:pPr>
-            <w:r>
-              <w:rPr>
-                <w:rFonts w:hint="default" w:ascii="Times New Roman" w:hAnsi="Times New Roman"/>
-                <w:sz w:val="26"/>
-                <w:szCs w:val="26"/>
-                <w:lang w:val="en-US"/>
-              </w:rPr>
-              <w:t xml:space="preserve"> Java Collection Framework</w:t>
-            </w:r>
-          </w:p>
-          <w:p>
-            <w:pPr>
-              <w:pStyle w:val="10"/>
-              <w:widowControl w:val="0"/>
-              <w:numPr>
-                <w:ilvl w:val="0"/>
-                <w:numId w:val="0"/>
-              </w:numPr>
-              <w:autoSpaceDE w:val="0"/>
-              <w:autoSpaceDN w:val="0"/>
-              <w:rPr>
-                <w:rFonts w:hint="default" w:ascii="Times New Roman" w:hAnsi="Times New Roman"/>
-                <w:sz w:val="26"/>
-                <w:szCs w:val="26"/>
-                <w:lang w:val="en-US"/>
-              </w:rPr>
-            </w:pPr>
-            <w:r>
-              <w:rPr>
-                <w:rFonts w:hint="default" w:ascii="Times New Roman" w:hAnsi="Times New Roman"/>
-                <w:sz w:val="26"/>
-                <w:szCs w:val="26"/>
-                <w:lang w:val="en-US"/>
-              </w:rPr>
-              <w:t>Thuật toán tìm kiếm</w:t>
-            </w:r>
-          </w:p>
-          <w:p>
-            <w:pPr>
-              <w:pStyle w:val="10"/>
-              <w:widowControl w:val="0"/>
-              <w:numPr>
-                <w:ilvl w:val="0"/>
-                <w:numId w:val="0"/>
-              </w:numPr>
-              <w:autoSpaceDE w:val="0"/>
-              <w:autoSpaceDN w:val="0"/>
-              <w:rPr>
-                <w:rFonts w:hint="default" w:ascii="Times New Roman" w:hAnsi="Times New Roman"/>
-                <w:sz w:val="26"/>
-                <w:szCs w:val="26"/>
-                <w:lang w:val="en-US"/>
-              </w:rPr>
-            </w:pPr>
-            <w:r>
-              <w:rPr>
-                <w:rFonts w:hint="default" w:ascii="Times New Roman" w:hAnsi="Times New Roman"/>
-                <w:sz w:val="26"/>
-                <w:szCs w:val="26"/>
-                <w:lang w:val="en-US"/>
-              </w:rPr>
-              <w:t>Thuật toán sắp xếp</w:t>
-            </w:r>
-          </w:p>
-        </w:tc>
-        <w:tc>
-          <w:tcPr>
-            <w:tcW w:w="5235" w:type="dxa"/>
-          </w:tcPr>
-          <w:p>
-            <w:pPr>
-              <w:pStyle w:val="10"/>
-              <w:rPr>
-                <w:rFonts w:hint="default" w:ascii="Times New Roman" w:hAnsi="Times New Roman"/>
-                <w:sz w:val="26"/>
-                <w:szCs w:val="26"/>
-                <w:lang w:val="en-US"/>
-              </w:rPr>
-            </w:pPr>
-            <w:r>
-              <w:rPr>
-                <w:rFonts w:hint="default" w:ascii="Times New Roman" w:hAnsi="Times New Roman"/>
-                <w:sz w:val="26"/>
-                <w:szCs w:val="26"/>
-                <w:lang w:val="en-US"/>
-              </w:rPr>
-              <w:t>Đọc hiểu về conlection và colections</w:t>
-            </w:r>
-          </w:p>
-          <w:p>
-            <w:pPr>
-              <w:pStyle w:val="10"/>
-              <w:rPr>
-                <w:rFonts w:hint="default" w:ascii="Times New Roman" w:hAnsi="Times New Roman"/>
-                <w:sz w:val="26"/>
-                <w:szCs w:val="26"/>
-                <w:lang w:val="en-US"/>
-              </w:rPr>
-            </w:pPr>
-            <w:r>
-              <w:rPr>
-                <w:rFonts w:hint="default" w:ascii="Times New Roman" w:hAnsi="Times New Roman"/>
-                <w:sz w:val="26"/>
-                <w:szCs w:val="26"/>
-                <w:lang w:val="en-US"/>
-              </w:rPr>
-              <w:t>Tìm hiều cơ chế hoạt động của stack và queue</w:t>
-            </w:r>
-          </w:p>
-          <w:p>
-            <w:pPr>
-              <w:pStyle w:val="10"/>
-              <w:rPr>
-                <w:rFonts w:hint="default" w:ascii="Times New Roman" w:hAnsi="Times New Roman"/>
-                <w:sz w:val="26"/>
-                <w:szCs w:val="26"/>
-                <w:lang w:val="en-US"/>
-              </w:rPr>
-            </w:pPr>
-            <w:r>
-              <w:rPr>
-                <w:rFonts w:hint="default" w:ascii="Times New Roman" w:hAnsi="Times New Roman"/>
-                <w:sz w:val="26"/>
-                <w:szCs w:val="26"/>
-                <w:lang w:val="en-US"/>
-              </w:rPr>
-              <w:t>Hoàn thành các bài tập demo về bubble sort,</w:t>
-            </w:r>
-          </w:p>
-          <w:p>
-            <w:pPr>
-              <w:pStyle w:val="10"/>
-              <w:rPr>
-                <w:rFonts w:hint="default" w:ascii="Times New Roman" w:hAnsi="Times New Roman"/>
-                <w:sz w:val="26"/>
-                <w:szCs w:val="26"/>
-                <w:lang w:val="en-US"/>
-              </w:rPr>
-            </w:pPr>
-            <w:r>
-              <w:rPr>
-                <w:rFonts w:hint="default" w:ascii="Times New Roman" w:hAnsi="Times New Roman"/>
-                <w:sz w:val="26"/>
-                <w:szCs w:val="26"/>
-                <w:lang w:val="en-US"/>
-              </w:rPr>
-              <w:t>Selection , insertion sort, sự khác biệt của map và các lưu trữ còn lại</w:t>
-            </w:r>
-          </w:p>
-          <w:p>
-            <w:pPr>
-              <w:pStyle w:val="10"/>
-              <w:rPr>
-                <w:rFonts w:hint="default" w:ascii="Times New Roman" w:hAnsi="Times New Roman"/>
-                <w:sz w:val="26"/>
-                <w:szCs w:val="26"/>
-                <w:lang w:val="en-US"/>
-              </w:rPr>
-            </w:pPr>
+                <w:rFonts w:hint="default" w:ascii="Times New Roman" w:hAnsi="Times New Roman" w:eastAsia="SimSun" w:cs="Times New Roman"/>
+                <w:i w:val="0"/>
+                <w:iCs w:val="0"/>
+                <w:color w:val="000000"/>
+                <w:sz w:val="26"/>
+                <w:szCs w:val="26"/>
+                <w:u w:val="none"/>
+                <w:vertAlign w:val="baseline"/>
+              </w:rPr>
+              <w:t>Đã hoàn thành hết bài học</w:t>
+            </w:r>
           </w:p>
         </w:tc>
       </w:tr>
@@ -4355,80 +4243,22 @@
                 <w:lang w:val="en-US"/>
               </w:rPr>
             </w:pPr>
-            <w:r>
+          </w:p>
+        </w:tc>
+        <w:tc>
+          <w:tcPr>
+            <w:tcW w:w="4500" w:type="dxa"/>
+          </w:tcPr>
+          <w:p>
+            <w:pPr>
+              <w:pStyle w:val="10"/>
               <w:rPr>
                 <w:rFonts w:hint="default" w:ascii="Times New Roman" w:hAnsi="Times New Roman" w:cs="Times New Roman"/>
                 <w:sz w:val="26"/>
                 <w:szCs w:val="26"/>
                 <w:lang w:val="en-US"/>
               </w:rPr>
-              <w:t>Sắp xếp nổi bọt vòng lặp thứ 2</w:t>
-            </w:r>
-          </w:p>
-          <w:p>
-            <w:pPr>
-              <w:pStyle w:val="10"/>
-              <w:rPr>
-                <w:rFonts w:hint="default" w:ascii="Times New Roman" w:hAnsi="Times New Roman" w:cs="Times New Roman"/>
-                <w:sz w:val="26"/>
-                <w:szCs w:val="26"/>
-                <w:lang w:val="en-US"/>
-              </w:rPr>
-            </w:pPr>
-            <w:r>
-              <w:rPr>
-                <w:rFonts w:hint="default" w:ascii="Times New Roman" w:hAnsi="Times New Roman" w:cs="Times New Roman"/>
-                <w:sz w:val="26"/>
-                <w:szCs w:val="26"/>
-                <w:lang w:val="en-US"/>
-              </w:rPr>
-              <w:t>Tìm kiếm nhị phân dùng đệ quy</w:t>
-            </w:r>
-          </w:p>
-        </w:tc>
-        <w:tc>
-          <w:tcPr>
-            <w:tcW w:w="4500" w:type="dxa"/>
-          </w:tcPr>
-          <w:p>
-            <w:pPr>
-              <w:pStyle w:val="10"/>
-              <w:rPr>
-                <w:rFonts w:hint="default" w:ascii="Times New Roman" w:hAnsi="Times New Roman" w:cs="Times New Roman"/>
-                <w:sz w:val="26"/>
-                <w:szCs w:val="26"/>
-                <w:lang w:val="en-US"/>
-              </w:rPr>
-            </w:pPr>
-            <w:r>
-              <w:rPr>
-                <w:rFonts w:hint="default" w:ascii="Times New Roman" w:hAnsi="Times New Roman" w:cs="Times New Roman"/>
-                <w:sz w:val="26"/>
-                <w:szCs w:val="26"/>
-                <w:lang w:val="en-US"/>
-              </w:rPr>
-              <w:t>Đã được giải đáp</w:t>
-            </w:r>
-          </w:p>
-          <w:p>
-            <w:pPr>
-              <w:pStyle w:val="10"/>
-              <w:rPr>
-                <w:rFonts w:hint="default" w:ascii="Times New Roman" w:hAnsi="Times New Roman" w:cs="Times New Roman"/>
-                <w:sz w:val="26"/>
-                <w:szCs w:val="26"/>
-                <w:lang w:val="en-US"/>
-              </w:rPr>
-            </w:pPr>
-            <w:r>
-              <w:rPr>
-                <w:rFonts w:hint="default" w:ascii="Times New Roman" w:hAnsi="Times New Roman" w:cs="Times New Roman"/>
-                <w:sz w:val="26"/>
-                <w:szCs w:val="26"/>
-                <w:lang w:val="en-US"/>
-              </w:rPr>
-              <w:t>Hiẻu được cách hoạt động của các thuật toán</w:t>
-            </w:r>
+            </w:pPr>
           </w:p>
         </w:tc>
       </w:tr>
@@ -4623,46 +4453,183 @@
                 <w:lang w:val="en-US"/>
               </w:rPr>
             </w:pPr>
-            <w:r>
-              <w:rPr>
-                <w:rFonts w:hint="default" w:ascii="Times New Roman" w:hAnsi="Times New Roman" w:cs="Times New Roman"/>
-                <w:w w:val="105"/>
-                <w:sz w:val="26"/>
-                <w:szCs w:val="26"/>
+            <w:bookmarkStart w:id="0" w:name="_GoBack"/>
+            <w:bookmarkEnd w:id="0"/>
+            <w:r>
+              <w:rPr>
+                <w:rFonts w:hint="default" w:ascii="Times New Roman" w:hAnsi="Times New Roman" w:eastAsia="SimSun" w:cs="Times New Roman"/>
+                <w:i w:val="0"/>
+                <w:iCs w:val="0"/>
+                <w:color w:val="000000"/>
+                <w:sz w:val="26"/>
+                <w:szCs w:val="26"/>
+                <w:u w:val="none"/>
+                <w:vertAlign w:val="baseline"/>
                 <w:lang w:val="en-US"/>
               </w:rPr>
-              <w:t>Set, List,Queue,Hash,</w:t>
-            </w:r>
-            <w:r>
-              <w:rPr>
-                <w:rFonts w:hint="default" w:ascii="Times New Roman" w:hAnsi="Times New Roman"/>
-                <w:w w:val="105"/>
-                <w:sz w:val="26"/>
-                <w:szCs w:val="26"/>
+              <w:t>inline</w:t>
+            </w:r>
+            <w:r>
+              <w:rPr>
+                <w:rFonts w:hint="default" w:ascii="Times New Roman" w:hAnsi="Times New Roman" w:eastAsia="SimSun" w:cs="Times New Roman"/>
+                <w:i w:val="0"/>
+                <w:iCs w:val="0"/>
+                <w:color w:val="000000"/>
+                <w:sz w:val="26"/>
+                <w:szCs w:val="26"/>
+                <w:u w:val="none"/>
+                <w:vertAlign w:val="baseline"/>
+              </w:rPr>
+              <w:t>,</w:t>
+            </w:r>
+            <w:r>
+              <w:rPr>
+                <w:rFonts w:hint="default" w:ascii="Times New Roman" w:hAnsi="Times New Roman" w:eastAsia="SimSun" w:cs="Times New Roman"/>
+                <w:i w:val="0"/>
+                <w:iCs w:val="0"/>
+                <w:color w:val="000000"/>
+                <w:sz w:val="26"/>
+                <w:szCs w:val="26"/>
+                <w:u w:val="none"/>
+                <w:vertAlign w:val="baseline"/>
                 <w:lang w:val="en-US"/>
               </w:rPr>
-              <w:t>Recursion,putIfAbsent(),Binary search,entry,Priority,prioritqueue ,Validation</w:t>
-            </w:r>
-          </w:p>
-          <w:p>
-            <w:pPr>
-              <w:rPr>
-                <w:rFonts w:hint="default" w:ascii="Times New Roman" w:hAnsi="Times New Roman" w:cs="Times New Roman"/>
-                <w:w w:val="105"/>
-                <w:sz w:val="26"/>
-                <w:szCs w:val="26"/>
+              <w:t>grid</w:t>
+            </w:r>
+            <w:r>
+              <w:rPr>
+                <w:rFonts w:hint="default" w:ascii="Times New Roman" w:hAnsi="Times New Roman" w:eastAsia="SimSun" w:cs="Times New Roman"/>
+                <w:i w:val="0"/>
+                <w:iCs w:val="0"/>
+                <w:color w:val="000000"/>
+                <w:sz w:val="26"/>
+                <w:szCs w:val="26"/>
+                <w:u w:val="none"/>
+                <w:vertAlign w:val="baseline"/>
+              </w:rPr>
+              <w:t>,responsive,</w:t>
+            </w:r>
+            <w:r>
+              <w:rPr>
+                <w:rFonts w:hint="default" w:ascii="Times New Roman" w:hAnsi="Times New Roman" w:eastAsia="SimSun" w:cs="Times New Roman"/>
+                <w:i w:val="0"/>
+                <w:iCs w:val="0"/>
+                <w:color w:val="000000"/>
+                <w:sz w:val="26"/>
+                <w:szCs w:val="26"/>
+                <w:u w:val="none"/>
+                <w:vertAlign w:val="baseline"/>
                 <w:lang w:val="en-US"/>
               </w:rPr>
-            </w:pPr>
-            <w:r>
-              <w:rPr>
-                <w:rFonts w:hint="default" w:ascii="Times New Roman" w:hAnsi="Times New Roman" w:cs="Times New Roman"/>
-                <w:w w:val="105"/>
-                <w:sz w:val="26"/>
-                <w:szCs w:val="26"/>
+              <w:t>top</w:t>
+            </w:r>
+            <w:r>
+              <w:rPr>
+                <w:rFonts w:hint="default" w:ascii="Times New Roman" w:hAnsi="Times New Roman" w:eastAsia="SimSun" w:cs="Times New Roman"/>
+                <w:i w:val="0"/>
+                <w:iCs w:val="0"/>
+                <w:color w:val="000000"/>
+                <w:sz w:val="26"/>
+                <w:szCs w:val="26"/>
+                <w:u w:val="none"/>
+                <w:vertAlign w:val="baseline"/>
+              </w:rPr>
+              <w:t>,float,flex,</w:t>
+            </w:r>
+            <w:r>
+              <w:rPr>
+                <w:rFonts w:hint="default" w:ascii="Times New Roman" w:hAnsi="Times New Roman" w:eastAsia="SimSun" w:cs="Times New Roman"/>
+                <w:i w:val="0"/>
+                <w:iCs w:val="0"/>
+                <w:color w:val="000000"/>
+                <w:sz w:val="26"/>
+                <w:szCs w:val="26"/>
+                <w:u w:val="none"/>
+                <w:vertAlign w:val="baseline"/>
                 <w:lang w:val="en-US"/>
               </w:rPr>
-              <w:t>Lê Văn Độ</w:t>
+              <w:t>right</w:t>
+            </w:r>
+            <w:r>
+              <w:rPr>
+                <w:rFonts w:hint="default" w:ascii="Times New Roman" w:hAnsi="Times New Roman" w:eastAsia="SimSun" w:cs="Times New Roman"/>
+                <w:i w:val="0"/>
+                <w:iCs w:val="0"/>
+                <w:color w:val="000000"/>
+                <w:sz w:val="26"/>
+                <w:szCs w:val="26"/>
+                <w:u w:val="none"/>
+                <w:vertAlign w:val="baseline"/>
+              </w:rPr>
+              <w:t>,content box,</w:t>
+            </w:r>
+            <w:r>
+              <w:rPr>
+                <w:rFonts w:hint="default" w:ascii="Times New Roman" w:hAnsi="Times New Roman" w:eastAsia="SimSun" w:cs="Times New Roman"/>
+                <w:i w:val="0"/>
+                <w:iCs w:val="0"/>
+                <w:color w:val="000000"/>
+                <w:sz w:val="26"/>
+                <w:szCs w:val="26"/>
+                <w:u w:val="none"/>
+                <w:vertAlign w:val="baseline"/>
+                <w:lang w:val="en-US"/>
+              </w:rPr>
+              <w:t>position,</w:t>
+            </w:r>
+            <w:r>
+              <w:rPr>
+                <w:rFonts w:hint="default" w:ascii="Times New Roman" w:hAnsi="Times New Roman" w:eastAsia="SimSun" w:cs="Times New Roman"/>
+                <w:i w:val="0"/>
+                <w:iCs w:val="0"/>
+                <w:color w:val="000000"/>
+                <w:sz w:val="26"/>
+                <w:szCs w:val="26"/>
+                <w:u w:val="none"/>
+                <w:vertAlign w:val="baseline"/>
+              </w:rPr>
+              <w:t>radius,</w:t>
+            </w:r>
+            <w:r>
+              <w:rPr>
+                <w:rFonts w:hint="default" w:ascii="Times New Roman" w:hAnsi="Times New Roman" w:eastAsia="SimSun" w:cs="Times New Roman"/>
+                <w:i w:val="0"/>
+                <w:iCs w:val="0"/>
+                <w:color w:val="000000"/>
+                <w:sz w:val="26"/>
+                <w:szCs w:val="26"/>
+                <w:u w:val="none"/>
+                <w:vertAlign w:val="baseline"/>
+                <w:lang w:val="en-US"/>
+              </w:rPr>
+              <w:t>flex,center,z-index</w:t>
+            </w:r>
+            <w:r>
+              <w:rPr>
+                <w:rFonts w:hint="default" w:ascii="Times New Roman" w:hAnsi="Times New Roman" w:eastAsia="SimSun" w:cs="Times New Roman"/>
+                <w:i w:val="0"/>
+                <w:iCs w:val="0"/>
+                <w:color w:val="000000"/>
+                <w:sz w:val="26"/>
+                <w:szCs w:val="26"/>
+                <w:u w:val="none"/>
+                <w:vertAlign w:val="baseline"/>
+              </w:rPr>
+              <w:t xml:space="preserve">-Lê Văn </w:t>
+            </w:r>
+            <w:r>
+              <w:rPr>
+                <w:rFonts w:hint="default" w:ascii="Times New Roman" w:hAnsi="Times New Roman" w:eastAsia="SimSun" w:cs="Times New Roman"/>
+                <w:i w:val="0"/>
+                <w:iCs w:val="0"/>
+                <w:color w:val="000000"/>
+                <w:sz w:val="26"/>
+                <w:szCs w:val="26"/>
+                <w:u w:val="none"/>
+                <w:vertAlign w:val="baseline"/>
+                <w:lang w:val="en-US"/>
+              </w:rPr>
+              <w:t>Độ</w:t>
             </w:r>
           </w:p>
         </w:tc>
@@ -4696,16 +4663,7 @@
                 <w:szCs w:val="26"/>
                 <w:lang w:val="en-US"/>
               </w:rPr>
-              <w:t xml:space="preserve">Đọc các tài liệu đã gửi của tutor và tìm hiểu trên </w:t>
-            </w:r>
-            <w:r>
-              <w:rPr>
-                <w:rFonts w:hint="default" w:ascii="Times New Roman" w:hAnsi="Times New Roman"/>
-                <w:sz w:val="26"/>
-                <w:szCs w:val="26"/>
-                <w:lang w:val="en-US"/>
-              </w:rPr>
-              <w:t>Oracle, đọc các bài đọc trên james và xem demo của tutor về thuật toán trên ứng dụng</w:t>
+              <w:t>Đọc các tài liệu đã gửi của tutor và tìm hiểu trên jame</w:t>
             </w:r>
           </w:p>
         </w:tc>
@@ -5628,10 +5586,8 @@
                 <w:szCs w:val="26"/>
                 <w:lang w:val="en-US"/>
               </w:rPr>
-              <w:t>2 tuần 3</w:t>
-            </w:r>
-            <w:bookmarkStart w:id="0" w:name="_GoBack"/>
-            <w:bookmarkEnd w:id="0"/>
+              <w:t>3 tuần 3</w:t>
+            </w:r>
           </w:p>
         </w:tc>
         <w:tc>
@@ -6371,7 +6327,7 @@
     <w:lsdException w:qFormat="1" w:unhideWhenUsed="0" w:uiPriority="10" w:semiHidden="0" w:name="Title"/>
     <w:lsdException w:uiPriority="99" w:name="Closing"/>
     <w:lsdException w:uiPriority="99" w:name="Signature"/>
-    <w:lsdException w:uiPriority="1" w:name="Default Paragraph Font"/>
+    <w:lsdException w:qFormat="1" w:uiPriority="1" w:name="Default Paragraph Font"/>
     <w:lsdException w:qFormat="1" w:unhideWhenUsed="0" w:uiPriority="1" w:semiHidden="0" w:name="Body Text"/>
     <w:lsdException w:uiPriority="99" w:name="Body Text Indent"/>
     <w:lsdException w:uiPriority="99" w:name="List Continue"/>
@@ -6391,7 +6347,7 @@
     <w:lsdException w:uiPriority="99" w:name="Body Text Indent 2"/>
     <w:lsdException w:uiPriority="99" w:name="Body Text Indent 3"/>
     <w:lsdException w:uiPriority="99" w:name="Block Text"/>
-    <w:lsdException w:uiPriority="99" w:name="Hyperlink"/>
+    <w:lsdException w:qFormat="1" w:uiPriority="99" w:name="Hyperlink"/>
     <w:lsdException w:uiPriority="99" w:name="FollowedHyperlink"/>
     <w:lsdException w:qFormat="1" w:unhideWhenUsed="0" w:uiPriority="22" w:semiHidden="0" w:name="Strong"/>
     <w:lsdException w:qFormat="1" w:unhideWhenUsed="0" w:uiPriority="20" w:semiHidden="0" w:name="Emphasis"/>
@@ -6630,6 +6586,7 @@
     <w:name w:val="Default Paragraph Font"/>
     <w:semiHidden/>
     <w:unhideWhenUsed/>
+    <w:qFormat/>
     <w:uiPriority w:val="1"/>
   </w:style>
   <w:style w:type="table" w:default="1" w:styleId="6">
@@ -6662,6 +6619,7 @@
     <w:basedOn w:val="5"/>
     <w:semiHidden/>
     <w:unhideWhenUsed/>
+    <w:qFormat/>
     <w:uiPriority w:val="99"/>
     <w:rPr>
       <w:color w:val="0000FF"/>

</xml_diff>

<commit_message>
update ss12 and new
</commit_message>
<xml_diff>
--- a/bao-cao-tuan/week3/C0823G1-LeVanDo.docx
+++ b/bao-cao-tuan/week3/C0823G1-LeVanDo.docx
@@ -112,7 +112,7 @@
           </w:tcPr>
           <w:p>
             <w:pPr>
-              <w:pStyle w:val="10"/>
+              <w:pStyle w:val="11"/>
               <w:spacing w:line="230" w:lineRule="exact"/>
               <w:ind w:left="1249"/>
               <w:rPr>
@@ -140,7 +140,7 @@
           </w:tcPr>
           <w:p>
             <w:pPr>
-              <w:pStyle w:val="10"/>
+              <w:pStyle w:val="11"/>
               <w:ind w:left="473"/>
               <w:jc w:val="both"/>
               <w:rPr>
@@ -188,7 +188,7 @@
           </w:tcPr>
           <w:p>
             <w:pPr>
-              <w:pStyle w:val="10"/>
+              <w:pStyle w:val="11"/>
               <w:spacing w:line="230" w:lineRule="exact"/>
               <w:ind w:left="1249"/>
               <w:rPr>
@@ -215,7 +215,7 @@
           </w:tcPr>
           <w:p>
             <w:pPr>
-              <w:pStyle w:val="10"/>
+              <w:pStyle w:val="11"/>
               <w:ind w:left="473"/>
               <w:rPr>
                 <w:rFonts w:hint="default" w:ascii="Times New Roman" w:hAnsi="Times New Roman" w:cs="Times New Roman"/>
@@ -270,7 +270,7 @@
           </w:tcPr>
           <w:p>
             <w:pPr>
-              <w:pStyle w:val="10"/>
+              <w:pStyle w:val="11"/>
               <w:spacing w:line="230" w:lineRule="exact"/>
               <w:ind w:left="1249"/>
               <w:rPr>
@@ -298,7 +298,7 @@
           </w:tcPr>
           <w:p>
             <w:pPr>
-              <w:pStyle w:val="10"/>
+              <w:pStyle w:val="11"/>
               <w:ind w:left="473"/>
               <w:rPr>
                 <w:rFonts w:hint="default" w:ascii="Times New Roman" w:hAnsi="Times New Roman" w:cs="Times New Roman"/>
@@ -314,7 +314,7 @@
                 <w:szCs w:val="26"/>
                 <w:lang w:val="en-US"/>
               </w:rPr>
-              <w:t>30/11/2023</w:t>
+              <w:t>07/12/2023</w:t>
             </w:r>
           </w:p>
         </w:tc>
@@ -345,7 +345,7 @@
           </w:tcPr>
           <w:p>
             <w:pPr>
-              <w:pStyle w:val="10"/>
+              <w:pStyle w:val="11"/>
               <w:spacing w:line="230" w:lineRule="exact"/>
               <w:ind w:left="1249"/>
               <w:rPr>
@@ -373,7 +373,7 @@
           </w:tcPr>
           <w:p>
             <w:pPr>
-              <w:pStyle w:val="10"/>
+              <w:pStyle w:val="11"/>
               <w:ind w:left="473"/>
               <w:rPr>
                 <w:rFonts w:hint="default" w:ascii="Times New Roman" w:hAnsi="Times New Roman" w:cs="Times New Roman"/>
@@ -389,7 +389,7 @@
                 <w:szCs w:val="26"/>
                 <w:lang w:val="en-US"/>
               </w:rPr>
-              <w:t>24/11/2023</w:t>
+              <w:t>01/12/2023</w:t>
             </w:r>
           </w:p>
         </w:tc>
@@ -420,7 +420,7 @@
           </w:tcPr>
           <w:p>
             <w:pPr>
-              <w:pStyle w:val="10"/>
+              <w:pStyle w:val="11"/>
               <w:spacing w:line="230" w:lineRule="exact"/>
               <w:ind w:left="1249"/>
               <w:rPr>
@@ -449,7 +449,7 @@
           </w:tcPr>
           <w:p>
             <w:pPr>
-              <w:pStyle w:val="10"/>
+              <w:pStyle w:val="11"/>
               <w:ind w:left="473" w:leftChars="0"/>
               <w:rPr>
                 <w:rFonts w:ascii="Times New Roman" w:hAnsi="Times New Roman" w:cs="Times New Roman"/>
@@ -464,7 +464,7 @@
                 <w:szCs w:val="26"/>
                 <w:lang w:val="en-US"/>
               </w:rPr>
-              <w:t>30/11/2023</w:t>
+              <w:t>07/12/2023</w:t>
             </w:r>
           </w:p>
         </w:tc>
@@ -827,7 +827,7 @@
           </w:tcPr>
           <w:p>
             <w:pPr>
-              <w:pStyle w:val="10"/>
+              <w:pStyle w:val="11"/>
               <w:spacing w:line="213" w:lineRule="auto"/>
               <w:ind w:left="94" w:right="268"/>
               <w:rPr>
@@ -853,7 +853,7 @@
           </w:tcPr>
           <w:p>
             <w:pPr>
-              <w:pStyle w:val="10"/>
+              <w:pStyle w:val="11"/>
               <w:jc w:val="center"/>
               <w:rPr>
                 <w:rFonts w:ascii="Times New Roman" w:hAnsi="Times New Roman" w:cs="Times New Roman"/>
@@ -878,7 +878,7 @@
           </w:tcPr>
           <w:p>
             <w:pPr>
-              <w:pStyle w:val="10"/>
+              <w:pStyle w:val="11"/>
               <w:spacing w:line="213" w:lineRule="auto"/>
               <w:ind w:left="94" w:right="295"/>
               <w:rPr>
@@ -904,7 +904,7 @@
           </w:tcPr>
           <w:p>
             <w:pPr>
-              <w:pStyle w:val="10"/>
+              <w:pStyle w:val="11"/>
               <w:jc w:val="center"/>
               <w:rPr>
                 <w:rFonts w:ascii="Times New Roman" w:hAnsi="Times New Roman" w:cs="Times New Roman"/>
@@ -950,7 +950,7 @@
           </w:tcPr>
           <w:p>
             <w:pPr>
-              <w:pStyle w:val="10"/>
+              <w:pStyle w:val="11"/>
               <w:spacing w:line="213" w:lineRule="auto"/>
               <w:ind w:left="94" w:right="344"/>
               <w:rPr>
@@ -1197,7 +1197,7 @@
           </w:tcPr>
           <w:p>
             <w:pPr>
-              <w:pStyle w:val="10"/>
+              <w:pStyle w:val="11"/>
               <w:jc w:val="center"/>
               <w:rPr>
                 <w:rFonts w:ascii="Times New Roman" w:hAnsi="Times New Roman" w:cs="Times New Roman"/>
@@ -1222,7 +1222,7 @@
           </w:tcPr>
           <w:p>
             <w:pPr>
-              <w:pStyle w:val="10"/>
+              <w:pStyle w:val="11"/>
               <w:spacing w:line="213" w:lineRule="auto"/>
               <w:ind w:left="94" w:right="132"/>
               <w:rPr>
@@ -1384,7 +1384,7 @@
           </w:tcPr>
           <w:p>
             <w:pPr>
-              <w:pStyle w:val="10"/>
+              <w:pStyle w:val="11"/>
               <w:jc w:val="center"/>
               <w:rPr>
                 <w:rFonts w:ascii="Times New Roman" w:hAnsi="Times New Roman" w:cs="Times New Roman"/>
@@ -1430,7 +1430,7 @@
           </w:tcPr>
           <w:p>
             <w:pPr>
-              <w:pStyle w:val="10"/>
+              <w:pStyle w:val="11"/>
               <w:spacing w:line="213" w:lineRule="auto"/>
               <w:ind w:left="94" w:right="268"/>
               <w:rPr>
@@ -1456,7 +1456,7 @@
           </w:tcPr>
           <w:p>
             <w:pPr>
-              <w:pStyle w:val="10"/>
+              <w:pStyle w:val="11"/>
               <w:jc w:val="center"/>
               <w:rPr>
                 <w:rFonts w:ascii="Times New Roman" w:hAnsi="Times New Roman" w:cs="Times New Roman"/>
@@ -1481,7 +1481,7 @@
           </w:tcPr>
           <w:p>
             <w:pPr>
-              <w:pStyle w:val="10"/>
+              <w:pStyle w:val="11"/>
               <w:spacing w:line="213" w:lineRule="auto"/>
               <w:ind w:left="94" w:right="203"/>
               <w:rPr>
@@ -1507,7 +1507,7 @@
           </w:tcPr>
           <w:p>
             <w:pPr>
-              <w:pStyle w:val="10"/>
+              <w:pStyle w:val="11"/>
               <w:jc w:val="center"/>
               <w:rPr>
                 <w:rFonts w:ascii="Times New Roman" w:hAnsi="Times New Roman" w:cs="Times New Roman"/>
@@ -1553,7 +1553,7 @@
           </w:tcPr>
           <w:p>
             <w:pPr>
-              <w:pStyle w:val="10"/>
+              <w:pStyle w:val="11"/>
               <w:spacing w:line="239" w:lineRule="exact"/>
               <w:rPr>
                 <w:rFonts w:ascii="Times New Roman" w:hAnsi="Times New Roman" w:cs="Times New Roman"/>
@@ -1572,7 +1572,7 @@
           </w:p>
           <w:p>
             <w:pPr>
-              <w:pStyle w:val="10"/>
+              <w:pStyle w:val="11"/>
               <w:spacing w:line="246" w:lineRule="exact"/>
               <w:ind w:left="94"/>
               <w:rPr>
@@ -1598,7 +1598,7 @@
           </w:tcPr>
           <w:p>
             <w:pPr>
-              <w:pStyle w:val="10"/>
+              <w:pStyle w:val="11"/>
               <w:jc w:val="center"/>
               <w:rPr>
                 <w:rFonts w:ascii="Times New Roman" w:hAnsi="Times New Roman" w:cs="Times New Roman"/>
@@ -1623,7 +1623,7 @@
           </w:tcPr>
           <w:p>
             <w:pPr>
-              <w:pStyle w:val="10"/>
+              <w:pStyle w:val="11"/>
               <w:spacing w:line="239" w:lineRule="exact"/>
               <w:rPr>
                 <w:rFonts w:ascii="Times New Roman" w:hAnsi="Times New Roman" w:cs="Times New Roman"/>
@@ -1642,7 +1642,7 @@
           </w:p>
           <w:p>
             <w:pPr>
-              <w:pStyle w:val="10"/>
+              <w:pStyle w:val="11"/>
               <w:spacing w:line="246" w:lineRule="exact"/>
               <w:ind w:left="94"/>
               <w:rPr>
@@ -1668,7 +1668,7 @@
           </w:tcPr>
           <w:p>
             <w:pPr>
-              <w:pStyle w:val="10"/>
+              <w:pStyle w:val="11"/>
               <w:jc w:val="center"/>
               <w:rPr>
                 <w:rFonts w:ascii="Times New Roman" w:hAnsi="Times New Roman" w:cs="Times New Roman"/>
@@ -1689,6 +1689,14 @@
       </w:tr>
       <w:tr>
         <w:tblPrEx>
+          <w:tblBorders>
+            <w:top w:val="single" w:color="000000" w:sz="8" w:space="0"/>
+            <w:left w:val="single" w:color="000000" w:sz="8" w:space="0"/>
+            <w:bottom w:val="single" w:color="000000" w:sz="8" w:space="0"/>
+            <w:right w:val="single" w:color="000000" w:sz="8" w:space="0"/>
+            <w:insideH w:val="single" w:color="000000" w:sz="8" w:space="0"/>
+            <w:insideV w:val="single" w:color="000000" w:sz="8" w:space="0"/>
+          </w:tblBorders>
           <w:tblCellMar>
             <w:top w:w="0" w:type="dxa"/>
             <w:left w:w="0" w:type="dxa"/>
@@ -1706,7 +1714,7 @@
           </w:tcPr>
           <w:p>
             <w:pPr>
-              <w:pStyle w:val="10"/>
+              <w:pStyle w:val="11"/>
               <w:spacing w:line="239" w:lineRule="exact"/>
               <w:rPr>
                 <w:rFonts w:ascii="Times New Roman" w:hAnsi="Times New Roman" w:cs="Times New Roman"/>
@@ -1725,7 +1733,7 @@
           </w:p>
           <w:p>
             <w:pPr>
-              <w:pStyle w:val="10"/>
+              <w:pStyle w:val="11"/>
               <w:spacing w:line="246" w:lineRule="exact"/>
               <w:ind w:left="94"/>
               <w:rPr>
@@ -1751,7 +1759,7 @@
           </w:tcPr>
           <w:p>
             <w:pPr>
-              <w:pStyle w:val="10"/>
+              <w:pStyle w:val="11"/>
               <w:jc w:val="center"/>
               <w:rPr>
                 <w:rFonts w:ascii="Times New Roman" w:hAnsi="Times New Roman" w:cs="Times New Roman"/>
@@ -1776,7 +1784,7 @@
           </w:tcPr>
           <w:p>
             <w:pPr>
-              <w:pStyle w:val="10"/>
+              <w:pStyle w:val="11"/>
               <w:spacing w:line="239" w:lineRule="exact"/>
               <w:rPr>
                 <w:rFonts w:ascii="Times New Roman" w:hAnsi="Times New Roman" w:cs="Times New Roman"/>
@@ -1795,7 +1803,7 @@
           </w:p>
           <w:p>
             <w:pPr>
-              <w:pStyle w:val="10"/>
+              <w:pStyle w:val="11"/>
               <w:spacing w:line="246" w:lineRule="exact"/>
               <w:ind w:left="94"/>
               <w:rPr>
@@ -1822,7 +1830,7 @@
           </w:tcPr>
           <w:p>
             <w:pPr>
-              <w:pStyle w:val="10"/>
+              <w:pStyle w:val="11"/>
               <w:jc w:val="center"/>
               <w:rPr>
                 <w:rFonts w:ascii="Times New Roman" w:hAnsi="Times New Roman" w:cs="Times New Roman"/>
@@ -2272,7 +2280,7 @@
           </w:tcPr>
           <w:p>
             <w:pPr>
-              <w:pStyle w:val="10"/>
+              <w:pStyle w:val="11"/>
               <w:spacing w:before="223" w:line="262" w:lineRule="exact"/>
               <w:ind w:left="480" w:right="499"/>
               <w:rPr>
@@ -2297,7 +2305,7 @@
           </w:tcPr>
           <w:p>
             <w:pPr>
-              <w:pStyle w:val="10"/>
+              <w:pStyle w:val="11"/>
               <w:spacing w:before="223" w:line="262" w:lineRule="exact"/>
               <w:ind w:left="394"/>
               <w:rPr>
@@ -2322,7 +2330,7 @@
           </w:tcPr>
           <w:p>
             <w:pPr>
-              <w:pStyle w:val="10"/>
+              <w:pStyle w:val="11"/>
               <w:spacing w:before="223" w:line="262" w:lineRule="exact"/>
               <w:ind w:left="394"/>
               <w:rPr>
@@ -2347,7 +2355,7 @@
           </w:tcPr>
           <w:p>
             <w:pPr>
-              <w:pStyle w:val="10"/>
+              <w:pStyle w:val="11"/>
               <w:spacing w:before="223" w:line="262" w:lineRule="exact"/>
               <w:ind w:left="394"/>
               <w:rPr>
@@ -2372,7 +2380,7 @@
           </w:tcPr>
           <w:p>
             <w:pPr>
-              <w:pStyle w:val="10"/>
+              <w:pStyle w:val="11"/>
               <w:spacing w:before="223" w:line="262" w:lineRule="exact"/>
               <w:ind w:left="394"/>
               <w:rPr>
@@ -2397,7 +2405,7 @@
           </w:tcPr>
           <w:p>
             <w:pPr>
-              <w:pStyle w:val="10"/>
+              <w:pStyle w:val="11"/>
               <w:spacing w:before="223" w:line="262" w:lineRule="exact"/>
               <w:ind w:left="274"/>
               <w:rPr>
@@ -2422,7 +2430,7 @@
           </w:tcPr>
           <w:p>
             <w:pPr>
-              <w:pStyle w:val="10"/>
+              <w:pStyle w:val="11"/>
               <w:spacing w:before="223" w:line="262" w:lineRule="exact"/>
               <w:ind w:left="394"/>
               <w:rPr>
@@ -2469,7 +2477,7 @@
           </w:tcPr>
           <w:p>
             <w:pPr>
-              <w:pStyle w:val="10"/>
+              <w:pStyle w:val="11"/>
               <w:jc w:val="center"/>
               <w:rPr>
                 <w:rFonts w:ascii="Times New Roman" w:hAnsi="Times New Roman" w:cs="Times New Roman"/>
@@ -2486,7 +2494,7 @@
           </w:tcPr>
           <w:p>
             <w:pPr>
-              <w:pStyle w:val="10"/>
+              <w:pStyle w:val="11"/>
               <w:jc w:val="center"/>
               <w:rPr>
                 <w:rFonts w:ascii="Times New Roman" w:hAnsi="Times New Roman" w:cs="Times New Roman"/>
@@ -2503,7 +2511,7 @@
           </w:tcPr>
           <w:p>
             <w:pPr>
-              <w:pStyle w:val="10"/>
+              <w:pStyle w:val="11"/>
               <w:jc w:val="center"/>
               <w:rPr>
                 <w:rFonts w:ascii="Times New Roman" w:hAnsi="Times New Roman" w:cs="Times New Roman"/>
@@ -2528,7 +2536,7 @@
           </w:tcPr>
           <w:p>
             <w:pPr>
-              <w:pStyle w:val="10"/>
+              <w:pStyle w:val="11"/>
               <w:jc w:val="center"/>
               <w:rPr>
                 <w:rFonts w:ascii="Times New Roman" w:hAnsi="Times New Roman" w:cs="Times New Roman"/>
@@ -2539,7 +2547,7 @@
           </w:p>
           <w:p>
             <w:pPr>
-              <w:pStyle w:val="10"/>
+              <w:pStyle w:val="11"/>
               <w:jc w:val="center"/>
               <w:rPr>
                 <w:rFonts w:ascii="Times New Roman" w:hAnsi="Times New Roman" w:cs="Times New Roman"/>
@@ -2556,7 +2564,7 @@
           </w:tcPr>
           <w:p>
             <w:pPr>
-              <w:pStyle w:val="10"/>
+              <w:pStyle w:val="11"/>
               <w:jc w:val="center"/>
               <w:rPr>
                 <w:rFonts w:ascii="Times New Roman" w:hAnsi="Times New Roman" w:cs="Times New Roman"/>
@@ -2573,7 +2581,7 @@
           </w:tcPr>
           <w:p>
             <w:pPr>
-              <w:pStyle w:val="10"/>
+              <w:pStyle w:val="11"/>
               <w:jc w:val="center"/>
               <w:rPr>
                 <w:rFonts w:ascii="Times New Roman" w:hAnsi="Times New Roman" w:cs="Times New Roman"/>
@@ -2590,7 +2598,7 @@
           </w:tcPr>
           <w:p>
             <w:pPr>
-              <w:pStyle w:val="10"/>
+              <w:pStyle w:val="11"/>
               <w:jc w:val="center"/>
               <w:rPr>
                 <w:rFonts w:ascii="Times New Roman" w:hAnsi="Times New Roman" w:cs="Times New Roman"/>
@@ -2701,7 +2709,7 @@
           </w:tcPr>
           <w:p>
             <w:pPr>
-              <w:pStyle w:val="10"/>
+              <w:pStyle w:val="11"/>
               <w:spacing w:line="230" w:lineRule="exact"/>
               <w:ind w:left="1249"/>
               <w:rPr>
@@ -2728,7 +2736,7 @@
           </w:tcPr>
           <w:p>
             <w:pPr>
-              <w:pStyle w:val="10"/>
+              <w:pStyle w:val="11"/>
               <w:spacing w:line="230" w:lineRule="exact"/>
               <w:ind w:left="1249"/>
               <w:rPr>
@@ -2777,7 +2785,7 @@
           </w:tcPr>
           <w:p>
             <w:pPr>
-              <w:pStyle w:val="10"/>
+              <w:pStyle w:val="11"/>
               <w:widowControl w:val="0"/>
               <w:numPr>
                 <w:ilvl w:val="0"/>
@@ -2786,7 +2794,7 @@
               <w:autoSpaceDE w:val="0"/>
               <w:autoSpaceDN w:val="0"/>
               <w:rPr>
-                <w:rFonts w:hint="default" w:ascii="Times New Roman" w:hAnsi="Times New Roman" w:eastAsia="SimSun" w:cs="Times New Roman"/>
+                <w:rFonts w:hint="default" w:ascii="Times New Roman" w:hAnsi="Times New Roman" w:eastAsia="SimSun"/>
                 <w:i w:val="0"/>
                 <w:iCs w:val="0"/>
                 <w:color w:val="000000"/>
@@ -2794,11 +2802,12 @@
                 <w:szCs w:val="26"/>
                 <w:u w:val="none"/>
                 <w:vertAlign w:val="baseline"/>
-              </w:rPr>
-            </w:pPr>
-            <w:r>
-              <w:rPr>
-                <w:rFonts w:hint="default" w:ascii="Times New Roman" w:hAnsi="Times New Roman" w:eastAsia="SimSun" w:cs="Times New Roman"/>
+                <w:lang w:val="en-US"/>
+              </w:rPr>
+            </w:pPr>
+            <w:r>
+              <w:rPr>
+                <w:rFonts w:hint="default" w:ascii="Times New Roman" w:hAnsi="Times New Roman" w:eastAsia="SimSun"/>
                 <w:i w:val="0"/>
                 <w:iCs w:val="0"/>
                 <w:color w:val="000000"/>
@@ -2806,40 +2815,14 @@
                 <w:szCs w:val="26"/>
                 <w:u w:val="none"/>
                 <w:vertAlign w:val="baseline"/>
-              </w:rPr>
-              <w:t>CSS – cascading style</w:t>
-            </w:r>
-            <w:r>
-              <w:rPr>
-                <w:rFonts w:hint="default" w:ascii="Times New Roman" w:hAnsi="Times New Roman" w:eastAsia="SimSun" w:cs="Times New Roman"/>
-                <w:i w:val="0"/>
-                <w:iCs w:val="0"/>
-                <w:color w:val="000000"/>
-                <w:sz w:val="26"/>
-                <w:szCs w:val="26"/>
-                <w:u w:val="none"/>
-                <w:vertAlign w:val="baseline"/>
                 <w:lang w:val="en-US"/>
               </w:rPr>
-              <w:t xml:space="preserve"> </w:t>
-            </w:r>
-            <w:r>
-              <w:rPr>
-                <w:rFonts w:hint="default" w:ascii="Times New Roman" w:hAnsi="Times New Roman" w:eastAsia="SimSun" w:cs="Times New Roman"/>
-                <w:i w:val="0"/>
-                <w:iCs w:val="0"/>
-                <w:color w:val="000000"/>
-                <w:sz w:val="26"/>
-                <w:szCs w:val="26"/>
-                <w:u w:val="none"/>
-                <w:vertAlign w:val="baseline"/>
-              </w:rPr>
-              <w:t>stylesheet</w:t>
-            </w:r>
-          </w:p>
-          <w:p>
-            <w:pPr>
-              <w:pStyle w:val="10"/>
+              <w:t>Tổng quan ứng dụng Web</w:t>
+            </w:r>
+          </w:p>
+          <w:p>
+            <w:pPr>
+              <w:pStyle w:val="11"/>
               <w:widowControl w:val="0"/>
               <w:numPr>
                 <w:ilvl w:val="0"/>
@@ -2848,6 +2831,154 @@
               <w:autoSpaceDE w:val="0"/>
               <w:autoSpaceDN w:val="0"/>
               <w:rPr>
+                <w:rFonts w:hint="default" w:ascii="Times New Roman" w:hAnsi="Times New Roman" w:eastAsia="SimSun"/>
+                <w:i w:val="0"/>
+                <w:iCs w:val="0"/>
+                <w:color w:val="000000"/>
+                <w:sz w:val="26"/>
+                <w:szCs w:val="26"/>
+                <w:u w:val="none"/>
+                <w:vertAlign w:val="baseline"/>
+                <w:lang w:val="en-US"/>
+              </w:rPr>
+            </w:pPr>
+            <w:r>
+              <w:rPr>
+                <w:rFonts w:hint="default" w:ascii="Times New Roman" w:hAnsi="Times New Roman" w:eastAsia="SimSun"/>
+                <w:i w:val="0"/>
+                <w:iCs w:val="0"/>
+                <w:color w:val="000000"/>
+                <w:sz w:val="26"/>
+                <w:szCs w:val="26"/>
+                <w:u w:val="none"/>
+                <w:vertAlign w:val="baseline"/>
+                <w:lang w:val="en-US"/>
+              </w:rPr>
+              <w:t>JSP và JSTL</w:t>
+            </w:r>
+          </w:p>
+          <w:p>
+            <w:pPr>
+              <w:pStyle w:val="11"/>
+              <w:widowControl w:val="0"/>
+              <w:numPr>
+                <w:ilvl w:val="0"/>
+                <w:numId w:val="0"/>
+              </w:numPr>
+              <w:autoSpaceDE w:val="0"/>
+              <w:autoSpaceDN w:val="0"/>
+              <w:rPr>
+                <w:rFonts w:hint="default" w:ascii="Times New Roman" w:hAnsi="Times New Roman" w:eastAsia="SimSun"/>
+                <w:i w:val="0"/>
+                <w:iCs w:val="0"/>
+                <w:color w:val="000000"/>
+                <w:sz w:val="26"/>
+                <w:szCs w:val="26"/>
+                <w:u w:val="none"/>
+                <w:vertAlign w:val="baseline"/>
+                <w:lang w:val="en-US"/>
+              </w:rPr>
+            </w:pPr>
+            <w:r>
+              <w:rPr>
+                <w:rFonts w:hint="default" w:ascii="Times New Roman" w:hAnsi="Times New Roman" w:eastAsia="SimSun"/>
+                <w:i w:val="0"/>
+                <w:iCs w:val="0"/>
+                <w:color w:val="000000"/>
+                <w:sz w:val="26"/>
+                <w:szCs w:val="26"/>
+                <w:u w:val="none"/>
+                <w:vertAlign w:val="baseline"/>
+                <w:lang w:val="en-US"/>
+              </w:rPr>
+              <w:t>MVC Model</w:t>
+            </w:r>
+          </w:p>
+          <w:p>
+            <w:pPr>
+              <w:pStyle w:val="11"/>
+              <w:widowControl w:val="0"/>
+              <w:numPr>
+                <w:ilvl w:val="0"/>
+                <w:numId w:val="0"/>
+              </w:numPr>
+              <w:autoSpaceDE w:val="0"/>
+              <w:autoSpaceDN w:val="0"/>
+              <w:rPr>
+                <w:rFonts w:hint="default" w:ascii="Times New Roman" w:hAnsi="Times New Roman" w:eastAsia="SimSun"/>
+                <w:i w:val="0"/>
+                <w:iCs w:val="0"/>
+                <w:color w:val="000000"/>
+                <w:sz w:val="26"/>
+                <w:szCs w:val="26"/>
+                <w:u w:val="none"/>
+                <w:vertAlign w:val="baseline"/>
+                <w:lang w:val="en-US"/>
+              </w:rPr>
+            </w:pPr>
+            <w:r>
+              <w:rPr>
+                <w:rFonts w:hint="default" w:ascii="Times New Roman" w:hAnsi="Times New Roman" w:eastAsia="SimSun"/>
+                <w:i w:val="0"/>
+                <w:iCs w:val="0"/>
+                <w:color w:val="000000"/>
+                <w:sz w:val="26"/>
+                <w:szCs w:val="26"/>
+                <w:u w:val="none"/>
+                <w:vertAlign w:val="baseline"/>
+                <w:lang w:val="en-US"/>
+              </w:rPr>
+              <w:t>JDBC &amp; CRUD</w:t>
+            </w:r>
+          </w:p>
+          <w:p>
+            <w:pPr>
+              <w:pStyle w:val="11"/>
+              <w:widowControl w:val="0"/>
+              <w:numPr>
+                <w:ilvl w:val="0"/>
+                <w:numId w:val="0"/>
+              </w:numPr>
+              <w:autoSpaceDE w:val="0"/>
+              <w:autoSpaceDN w:val="0"/>
+              <w:rPr>
+                <w:rFonts w:hint="default" w:ascii="Times New Roman" w:hAnsi="Times New Roman" w:eastAsia="SimSun"/>
+                <w:i w:val="0"/>
+                <w:iCs w:val="0"/>
+                <w:color w:val="000000"/>
+                <w:sz w:val="26"/>
+                <w:szCs w:val="26"/>
+                <w:u w:val="none"/>
+                <w:vertAlign w:val="baseline"/>
+                <w:lang w:val="en-US"/>
+              </w:rPr>
+            </w:pPr>
+            <w:r>
+              <w:rPr>
+                <w:rFonts w:hint="default" w:ascii="Times New Roman" w:hAnsi="Times New Roman" w:eastAsia="SimSun"/>
+                <w:i w:val="0"/>
+                <w:iCs w:val="0"/>
+                <w:color w:val="000000"/>
+                <w:sz w:val="26"/>
+                <w:szCs w:val="26"/>
+                <w:u w:val="none"/>
+                <w:vertAlign w:val="baseline"/>
+                <w:lang w:val="en-US"/>
+              </w:rPr>
+              <w:t>JDBC Querying &amp; Transaction</w:t>
+            </w:r>
+          </w:p>
+          <w:p>
+            <w:pPr>
+              <w:pStyle w:val="11"/>
+              <w:widowControl w:val="0"/>
+              <w:numPr>
+                <w:ilvl w:val="0"/>
+                <w:numId w:val="0"/>
+              </w:numPr>
+              <w:autoSpaceDE w:val="0"/>
+              <w:autoSpaceDN w:val="0"/>
+              <w:rPr>
                 <w:rFonts w:hint="default" w:ascii="Times New Roman" w:hAnsi="Times New Roman" w:eastAsia="SimSun" w:cs="Times New Roman"/>
                 <w:i w:val="0"/>
                 <w:iCs w:val="0"/>
@@ -2859,6 +2990,22 @@
                 <w:lang w:val="en-US"/>
               </w:rPr>
             </w:pPr>
+          </w:p>
+        </w:tc>
+        <w:tc>
+          <w:tcPr>
+            <w:tcW w:w="5235" w:type="dxa"/>
+          </w:tcPr>
+          <w:p>
+            <w:pPr>
+              <w:pStyle w:val="11"/>
+              <w:rPr>
+                <w:rFonts w:hint="default" w:ascii="Times New Roman" w:hAnsi="Times New Roman"/>
+                <w:sz w:val="26"/>
+                <w:szCs w:val="26"/>
+                <w:lang w:val="en-US"/>
+              </w:rPr>
+            </w:pPr>
             <w:r>
               <w:rPr>
                 <w:rFonts w:hint="default" w:ascii="Times New Roman" w:hAnsi="Times New Roman" w:eastAsia="SimSun" w:cs="Times New Roman"/>
@@ -2870,24 +3017,8 @@
                 <w:u w:val="none"/>
                 <w:vertAlign w:val="baseline"/>
               </w:rPr>
-              <w:t>Bootstrap cơ bản</w:t>
-            </w:r>
-          </w:p>
-        </w:tc>
-        <w:tc>
-          <w:tcPr>
-            <w:tcW w:w="5235" w:type="dxa"/>
-          </w:tcPr>
-          <w:p>
-            <w:pPr>
-              <w:pStyle w:val="10"/>
-              <w:rPr>
-                <w:rFonts w:hint="default" w:ascii="Times New Roman" w:hAnsi="Times New Roman"/>
-                <w:sz w:val="26"/>
-                <w:szCs w:val="26"/>
-                <w:lang w:val="en-US"/>
-              </w:rPr>
-            </w:pPr>
+              <w:t>Đã hoàn thành hết bài học</w:t>
+            </w:r>
             <w:r>
               <w:rPr>
                 <w:rFonts w:hint="default" w:ascii="Times New Roman" w:hAnsi="Times New Roman" w:eastAsia="SimSun" w:cs="Times New Roman"/>
@@ -2898,8 +3029,9 @@
                 <w:szCs w:val="26"/>
                 <w:u w:val="none"/>
                 <w:vertAlign w:val="baseline"/>
-              </w:rPr>
-              <w:t>Đã hoàn thành hết bài học</w:t>
+                <w:lang w:val="en-US"/>
+              </w:rPr>
+              <w:t xml:space="preserve"> và bài đọc trên  james</w:t>
             </w:r>
           </w:p>
         </w:tc>
@@ -2977,7 +3109,7 @@
           </w:tcPr>
           <w:p>
             <w:pPr>
-              <w:pStyle w:val="10"/>
+              <w:pStyle w:val="11"/>
               <w:spacing w:line="237" w:lineRule="exact"/>
               <w:jc w:val="center"/>
               <w:rPr>
@@ -3005,7 +3137,7 @@
           </w:tcPr>
           <w:p>
             <w:pPr>
-              <w:pStyle w:val="10"/>
+              <w:pStyle w:val="11"/>
               <w:spacing w:line="254" w:lineRule="auto"/>
               <w:jc w:val="center"/>
               <w:rPr>
@@ -3034,7 +3166,7 @@
           </w:tcPr>
           <w:p>
             <w:pPr>
-              <w:pStyle w:val="10"/>
+              <w:pStyle w:val="11"/>
               <w:spacing w:line="237" w:lineRule="exact"/>
               <w:jc w:val="center"/>
               <w:rPr>
@@ -3093,7 +3225,7 @@
           </w:tcPr>
           <w:p>
             <w:pPr>
-              <w:pStyle w:val="10"/>
+              <w:pStyle w:val="11"/>
               <w:numPr>
                 <w:ilvl w:val="0"/>
                 <w:numId w:val="1"/>
@@ -3112,7 +3244,7 @@
           </w:tcPr>
           <w:p>
             <w:pPr>
-              <w:pStyle w:val="10"/>
+              <w:pStyle w:val="11"/>
               <w:numPr>
                 <w:ilvl w:val="0"/>
                 <w:numId w:val="1"/>
@@ -3131,7 +3263,7 @@
           </w:tcPr>
           <w:p>
             <w:pPr>
-              <w:pStyle w:val="10"/>
+              <w:pStyle w:val="11"/>
               <w:numPr>
                 <w:ilvl w:val="0"/>
                 <w:numId w:val="1"/>
@@ -3280,7 +3412,7 @@
           </w:tcPr>
           <w:p>
             <w:pPr>
-              <w:pStyle w:val="10"/>
+              <w:pStyle w:val="11"/>
               <w:spacing w:line="230" w:lineRule="exact"/>
               <w:ind w:left="6"/>
               <w:jc w:val="center"/>
@@ -3310,7 +3442,7 @@
           </w:tcPr>
           <w:p>
             <w:pPr>
-              <w:pStyle w:val="10"/>
+              <w:pStyle w:val="11"/>
               <w:spacing w:line="230" w:lineRule="exact"/>
               <w:ind w:left="6"/>
               <w:jc w:val="center"/>
@@ -3361,7 +3493,7 @@
           </w:tcPr>
           <w:p>
             <w:pPr>
-              <w:pStyle w:val="10"/>
+              <w:pStyle w:val="11"/>
               <w:rPr>
                 <w:rFonts w:ascii="Times New Roman" w:hAnsi="Times New Roman" w:cs="Times New Roman"/>
                 <w:sz w:val="26"/>
@@ -3377,7 +3509,7 @@
           </w:tcPr>
           <w:p>
             <w:pPr>
-              <w:pStyle w:val="10"/>
+              <w:pStyle w:val="11"/>
               <w:rPr>
                 <w:rFonts w:ascii="Times New Roman" w:hAnsi="Times New Roman" w:cs="Times New Roman"/>
                 <w:sz w:val="26"/>
@@ -3422,7 +3554,7 @@
           </w:tcPr>
           <w:p>
             <w:pPr>
-              <w:pStyle w:val="10"/>
+              <w:pStyle w:val="11"/>
               <w:rPr>
                 <w:rFonts w:ascii="Times New Roman" w:hAnsi="Times New Roman" w:cs="Times New Roman"/>
                 <w:sz w:val="26"/>
@@ -3438,7 +3570,7 @@
           </w:tcPr>
           <w:p>
             <w:pPr>
-              <w:pStyle w:val="10"/>
+              <w:pStyle w:val="11"/>
               <w:rPr>
                 <w:rFonts w:ascii="Times New Roman" w:hAnsi="Times New Roman" w:cs="Times New Roman"/>
                 <w:sz w:val="26"/>
@@ -3475,7 +3607,7 @@
           </w:tcPr>
           <w:p>
             <w:pPr>
-              <w:pStyle w:val="10"/>
+              <w:pStyle w:val="11"/>
               <w:rPr>
                 <w:rFonts w:ascii="Times New Roman" w:hAnsi="Times New Roman" w:cs="Times New Roman"/>
                 <w:sz w:val="26"/>
@@ -3499,7 +3631,7 @@
           </w:tcPr>
           <w:p>
             <w:pPr>
-              <w:pStyle w:val="10"/>
+              <w:pStyle w:val="11"/>
               <w:rPr>
                 <w:rFonts w:ascii="Times New Roman" w:hAnsi="Times New Roman" w:cs="Times New Roman"/>
                 <w:sz w:val="26"/>
@@ -3536,7 +3668,7 @@
           </w:tcPr>
           <w:p>
             <w:pPr>
-              <w:pStyle w:val="10"/>
+              <w:pStyle w:val="11"/>
               <w:rPr>
                 <w:rFonts w:ascii="Times New Roman" w:hAnsi="Times New Roman" w:cs="Times New Roman"/>
                 <w:sz w:val="26"/>
@@ -3552,7 +3684,7 @@
           </w:tcPr>
           <w:p>
             <w:pPr>
-              <w:pStyle w:val="10"/>
+              <w:pStyle w:val="11"/>
               <w:jc w:val="center"/>
               <w:rPr>
                 <w:rFonts w:ascii="Times New Roman" w:hAnsi="Times New Roman" w:cs="Times New Roman"/>
@@ -3650,7 +3782,7 @@
           </w:tcPr>
           <w:p>
             <w:pPr>
-              <w:pStyle w:val="10"/>
+              <w:pStyle w:val="11"/>
               <w:spacing w:line="237" w:lineRule="exact"/>
               <w:ind w:left="1235" w:right="1094"/>
               <w:jc w:val="center"/>
@@ -3679,7 +3811,7 @@
           </w:tcPr>
           <w:p>
             <w:pPr>
-              <w:pStyle w:val="10"/>
+              <w:pStyle w:val="11"/>
               <w:spacing w:line="254" w:lineRule="auto"/>
               <w:ind w:left="94" w:hanging="61"/>
               <w:jc w:val="center"/>
@@ -3709,7 +3841,7 @@
           </w:tcPr>
           <w:p>
             <w:pPr>
-              <w:pStyle w:val="10"/>
+              <w:pStyle w:val="11"/>
               <w:spacing w:line="237" w:lineRule="exact"/>
               <w:ind w:right="-44"/>
               <w:jc w:val="center"/>
@@ -3743,7 +3875,7 @@
           </w:p>
           <w:p>
             <w:pPr>
-              <w:pStyle w:val="10"/>
+              <w:pStyle w:val="11"/>
               <w:spacing w:line="233" w:lineRule="exact"/>
               <w:ind w:right="51"/>
               <w:jc w:val="center"/>
@@ -3763,7 +3895,7 @@
           </w:tcPr>
           <w:p>
             <w:pPr>
-              <w:pStyle w:val="10"/>
+              <w:pStyle w:val="11"/>
               <w:spacing w:line="254" w:lineRule="auto"/>
               <w:ind w:left="94" w:right="118" w:hanging="30"/>
               <w:jc w:val="center"/>
@@ -3787,7 +3919,7 @@
           </w:p>
           <w:p>
             <w:pPr>
-              <w:pStyle w:val="10"/>
+              <w:pStyle w:val="11"/>
               <w:spacing w:line="232" w:lineRule="exact"/>
               <w:ind w:left="-74"/>
               <w:jc w:val="center"/>
@@ -3827,7 +3959,7 @@
           </w:tcPr>
           <w:p>
             <w:pPr>
-              <w:pStyle w:val="10"/>
+              <w:pStyle w:val="11"/>
               <w:rPr>
                 <w:rFonts w:ascii="Times New Roman" w:hAnsi="Times New Roman" w:cs="Times New Roman"/>
                 <w:sz w:val="26"/>
@@ -3842,7 +3974,7 @@
           </w:tcPr>
           <w:p>
             <w:pPr>
-              <w:pStyle w:val="10"/>
+              <w:pStyle w:val="11"/>
               <w:rPr>
                 <w:rFonts w:ascii="Times New Roman" w:hAnsi="Times New Roman" w:cs="Times New Roman"/>
                 <w:sz w:val="26"/>
@@ -3857,7 +3989,7 @@
           </w:tcPr>
           <w:p>
             <w:pPr>
-              <w:pStyle w:val="10"/>
+              <w:pStyle w:val="11"/>
               <w:rPr>
                 <w:rFonts w:ascii="Times New Roman" w:hAnsi="Times New Roman" w:cs="Times New Roman"/>
                 <w:sz w:val="26"/>
@@ -3872,7 +4004,7 @@
           </w:tcPr>
           <w:p>
             <w:pPr>
-              <w:pStyle w:val="10"/>
+              <w:pStyle w:val="11"/>
               <w:rPr>
                 <w:rFonts w:ascii="Times New Roman" w:hAnsi="Times New Roman" w:cs="Times New Roman"/>
                 <w:sz w:val="26"/>
@@ -3909,7 +4041,7 @@
           </w:tcPr>
           <w:p>
             <w:pPr>
-              <w:pStyle w:val="10"/>
+              <w:pStyle w:val="11"/>
               <w:rPr>
                 <w:rFonts w:ascii="Times New Roman" w:hAnsi="Times New Roman" w:cs="Times New Roman"/>
                 <w:color w:val="FF0000"/>
@@ -3926,7 +4058,7 @@
           </w:tcPr>
           <w:p>
             <w:pPr>
-              <w:pStyle w:val="10"/>
+              <w:pStyle w:val="11"/>
               <w:jc w:val="center"/>
               <w:rPr>
                 <w:rFonts w:ascii="Times New Roman" w:hAnsi="Times New Roman" w:cs="Times New Roman"/>
@@ -3943,7 +4075,7 @@
           </w:tcPr>
           <w:p>
             <w:pPr>
-              <w:pStyle w:val="10"/>
+              <w:pStyle w:val="11"/>
               <w:rPr>
                 <w:rFonts w:ascii="Times New Roman" w:hAnsi="Times New Roman" w:cs="Times New Roman"/>
                 <w:sz w:val="26"/>
@@ -3959,7 +4091,7 @@
           </w:tcPr>
           <w:p>
             <w:pPr>
-              <w:pStyle w:val="10"/>
+              <w:pStyle w:val="11"/>
               <w:jc w:val="center"/>
               <w:rPr>
                 <w:rFonts w:ascii="Times New Roman" w:hAnsi="Times New Roman" w:cs="Times New Roman"/>
@@ -3997,7 +4129,7 @@
           </w:tcPr>
           <w:p>
             <w:pPr>
-              <w:pStyle w:val="10"/>
+              <w:pStyle w:val="11"/>
               <w:jc w:val="center"/>
               <w:rPr>
                 <w:rFonts w:ascii="Times New Roman" w:hAnsi="Times New Roman" w:cs="Times New Roman"/>
@@ -4014,7 +4146,7 @@
           </w:tcPr>
           <w:p>
             <w:pPr>
-              <w:pStyle w:val="10"/>
+              <w:pStyle w:val="11"/>
               <w:jc w:val="center"/>
               <w:rPr>
                 <w:rFonts w:ascii="Times New Roman" w:hAnsi="Times New Roman" w:cs="Times New Roman"/>
@@ -4031,7 +4163,7 @@
           </w:tcPr>
           <w:p>
             <w:pPr>
-              <w:pStyle w:val="10"/>
+              <w:pStyle w:val="11"/>
               <w:jc w:val="center"/>
               <w:rPr>
                 <w:rFonts w:ascii="Times New Roman" w:hAnsi="Times New Roman" w:cs="Times New Roman"/>
@@ -4048,7 +4180,7 @@
           </w:tcPr>
           <w:p>
             <w:pPr>
-              <w:pStyle w:val="10"/>
+              <w:pStyle w:val="11"/>
               <w:jc w:val="center"/>
               <w:rPr>
                 <w:rFonts w:ascii="Times New Roman" w:hAnsi="Times New Roman" w:cs="Times New Roman"/>
@@ -4134,7 +4266,7 @@
           </w:tcPr>
           <w:p>
             <w:pPr>
-              <w:pStyle w:val="10"/>
+              <w:pStyle w:val="11"/>
               <w:spacing w:line="237" w:lineRule="exact"/>
               <w:jc w:val="center"/>
               <w:rPr>
@@ -4163,7 +4295,7 @@
           </w:tcPr>
           <w:p>
             <w:pPr>
-              <w:pStyle w:val="10"/>
+              <w:pStyle w:val="11"/>
               <w:spacing w:line="237" w:lineRule="exact"/>
               <w:jc w:val="center"/>
               <w:rPr>
@@ -4186,7 +4318,7 @@
           </w:p>
           <w:p>
             <w:pPr>
-              <w:pStyle w:val="10"/>
+              <w:pStyle w:val="11"/>
               <w:spacing w:before="13" w:line="234" w:lineRule="exact"/>
               <w:jc w:val="center"/>
               <w:rPr>
@@ -4235,7 +4367,7 @@
           </w:tcPr>
           <w:p>
             <w:pPr>
-              <w:pStyle w:val="10"/>
+              <w:pStyle w:val="11"/>
               <w:rPr>
                 <w:rFonts w:hint="default" w:ascii="Times New Roman" w:hAnsi="Times New Roman" w:cs="Times New Roman"/>
                 <w:sz w:val="26"/>
@@ -4251,7 +4383,7 @@
           </w:tcPr>
           <w:p>
             <w:pPr>
-              <w:pStyle w:val="10"/>
+              <w:pStyle w:val="11"/>
               <w:rPr>
                 <w:rFonts w:hint="default" w:ascii="Times New Roman" w:hAnsi="Times New Roman" w:cs="Times New Roman"/>
                 <w:sz w:val="26"/>
@@ -4337,7 +4469,7 @@
           </w:tcPr>
           <w:p>
             <w:pPr>
-              <w:pStyle w:val="10"/>
+              <w:pStyle w:val="11"/>
               <w:spacing w:line="237" w:lineRule="exact"/>
               <w:jc w:val="center"/>
               <w:rPr>
@@ -4366,7 +4498,7 @@
           </w:tcPr>
           <w:p>
             <w:pPr>
-              <w:pStyle w:val="10"/>
+              <w:pStyle w:val="11"/>
               <w:spacing w:line="237" w:lineRule="exact"/>
               <w:jc w:val="center"/>
               <w:rPr>
@@ -4389,7 +4521,7 @@
           </w:p>
           <w:p>
             <w:pPr>
-              <w:pStyle w:val="10"/>
+              <w:pStyle w:val="11"/>
               <w:spacing w:before="13" w:line="234" w:lineRule="exact"/>
               <w:jc w:val="center"/>
               <w:rPr>
@@ -4446,17 +4578,6 @@
           <w:p>
             <w:pPr>
               <w:rPr>
-                <w:rFonts w:hint="default" w:ascii="Times New Roman" w:hAnsi="Times New Roman" w:cs="Times New Roman"/>
-                <w:w w:val="105"/>
-                <w:sz w:val="26"/>
-                <w:szCs w:val="26"/>
-                <w:lang w:val="en-US"/>
-              </w:rPr>
-            </w:pPr>
-            <w:bookmarkStart w:id="0" w:name="_GoBack"/>
-            <w:bookmarkEnd w:id="0"/>
-            <w:r>
-              <w:rPr>
                 <w:rFonts w:hint="default" w:ascii="Times New Roman" w:hAnsi="Times New Roman" w:eastAsia="SimSun" w:cs="Times New Roman"/>
                 <w:i w:val="0"/>
                 <w:iCs w:val="0"/>
@@ -4467,8 +4588,7 @@
                 <w:vertAlign w:val="baseline"/>
                 <w:lang w:val="en-US"/>
               </w:rPr>
-              <w:t>inline</w:t>
-            </w:r>
+            </w:pPr>
             <w:r>
               <w:rPr>
                 <w:rFonts w:hint="default" w:ascii="Times New Roman" w:hAnsi="Times New Roman" w:eastAsia="SimSun" w:cs="Times New Roman"/>
@@ -4480,7 +4600,7 @@
                 <w:u w:val="none"/>
                 <w:vertAlign w:val="baseline"/>
               </w:rPr>
-              <w:t>,</w:t>
+              <w:t>Statement,connection,executeQuery(),preparestatemen</w:t>
             </w:r>
             <w:r>
               <w:rPr>
@@ -4494,8 +4614,19 @@
                 <w:vertAlign w:val="baseline"/>
                 <w:lang w:val="en-US"/>
               </w:rPr>
-              <w:t>grid</w:t>
-            </w:r>
+              <w:t>,</w:t>
+            </w:r>
+          </w:p>
+          <w:p>
+            <w:pPr>
+              <w:rPr>
+                <w:rFonts w:hint="default" w:ascii="Times New Roman" w:hAnsi="Times New Roman" w:cs="Times New Roman"/>
+                <w:w w:val="105"/>
+                <w:sz w:val="26"/>
+                <w:szCs w:val="26"/>
+                <w:lang w:val="en-US"/>
+              </w:rPr>
+            </w:pPr>
             <w:r>
               <w:rPr>
                 <w:rFonts w:hint="default" w:ascii="Times New Roman" w:hAnsi="Times New Roman" w:eastAsia="SimSun" w:cs="Times New Roman"/>
@@ -4507,7 +4638,7 @@
                 <w:u w:val="none"/>
                 <w:vertAlign w:val="baseline"/>
               </w:rPr>
-              <w:t>,responsive,</w:t>
+              <w:t> forward, redirect, RequestDispatcher</w:t>
             </w:r>
             <w:r>
               <w:rPr>
@@ -4521,7 +4652,7 @@
                 <w:vertAlign w:val="baseline"/>
                 <w:lang w:val="en-US"/>
               </w:rPr>
-              <w:t>top</w:t>
+              <w:t>,</w:t>
             </w:r>
             <w:r>
               <w:rPr>
@@ -4534,7 +4665,7 @@
                 <w:u w:val="none"/>
                 <w:vertAlign w:val="baseline"/>
               </w:rPr>
-              <w:t>,float,flex,</w:t>
+              <w:t>request, respon</w:t>
             </w:r>
             <w:r>
               <w:rPr>
@@ -4548,7 +4679,7 @@
                 <w:vertAlign w:val="baseline"/>
                 <w:lang w:val="en-US"/>
               </w:rPr>
-              <w:t>right</w:t>
+              <w:t>e,</w:t>
             </w:r>
             <w:r>
               <w:rPr>
@@ -4561,7 +4692,7 @@
                 <w:u w:val="none"/>
                 <w:vertAlign w:val="baseline"/>
               </w:rPr>
-              <w:t>,content box,</w:t>
+              <w:t>client, server</w:t>
             </w:r>
             <w:r>
               <w:rPr>
@@ -4575,7 +4706,7 @@
                 <w:vertAlign w:val="baseline"/>
                 <w:lang w:val="en-US"/>
               </w:rPr>
-              <w:t>position,</w:t>
+              <w:t>-</w:t>
             </w:r>
             <w:r>
               <w:rPr>
@@ -4588,34 +4719,7 @@
                 <w:u w:val="none"/>
                 <w:vertAlign w:val="baseline"/>
               </w:rPr>
-              <w:t>radius,</w:t>
-            </w:r>
-            <w:r>
-              <w:rPr>
-                <w:rFonts w:hint="default" w:ascii="Times New Roman" w:hAnsi="Times New Roman" w:eastAsia="SimSun" w:cs="Times New Roman"/>
-                <w:i w:val="0"/>
-                <w:iCs w:val="0"/>
-                <w:color w:val="000000"/>
-                <w:sz w:val="26"/>
-                <w:szCs w:val="26"/>
-                <w:u w:val="none"/>
-                <w:vertAlign w:val="baseline"/>
-                <w:lang w:val="en-US"/>
-              </w:rPr>
-              <w:t>flex,center,z-index</w:t>
-            </w:r>
-            <w:r>
-              <w:rPr>
-                <w:rFonts w:hint="default" w:ascii="Times New Roman" w:hAnsi="Times New Roman" w:eastAsia="SimSun" w:cs="Times New Roman"/>
-                <w:i w:val="0"/>
-                <w:iCs w:val="0"/>
-                <w:color w:val="000000"/>
-                <w:sz w:val="26"/>
-                <w:szCs w:val="26"/>
-                <w:u w:val="none"/>
-                <w:vertAlign w:val="baseline"/>
-              </w:rPr>
-              <w:t xml:space="preserve">-Lê Văn </w:t>
+              <w:t xml:space="preserve">Lê Văn </w:t>
             </w:r>
             <w:r>
               <w:rPr>
@@ -5105,7 +5209,7 @@
           </w:tcPr>
           <w:p>
             <w:pPr>
-              <w:pStyle w:val="10"/>
+              <w:pStyle w:val="11"/>
               <w:spacing w:line="237" w:lineRule="exact"/>
               <w:ind w:left="6"/>
               <w:jc w:val="center"/>
@@ -5134,7 +5238,7 @@
           </w:tcPr>
           <w:p>
             <w:pPr>
-              <w:pStyle w:val="10"/>
+              <w:pStyle w:val="11"/>
               <w:rPr>
                 <w:rFonts w:hint="default" w:ascii="Times New Roman" w:hAnsi="Times New Roman" w:cs="Times New Roman"/>
                 <w:sz w:val="26"/>
@@ -5159,7 +5263,7 @@
           </w:tcPr>
           <w:p>
             <w:pPr>
-              <w:pStyle w:val="10"/>
+              <w:pStyle w:val="11"/>
               <w:rPr>
                 <w:rFonts w:hint="default" w:ascii="Times New Roman" w:hAnsi="Times New Roman" w:cs="Times New Roman"/>
                 <w:sz w:val="26"/>
@@ -5175,7 +5279,7 @@
           </w:tcPr>
           <w:p>
             <w:pPr>
-              <w:pStyle w:val="10"/>
+              <w:pStyle w:val="11"/>
               <w:rPr>
                 <w:rFonts w:ascii="Times New Roman" w:hAnsi="Times New Roman" w:cs="Times New Roman"/>
                 <w:sz w:val="26"/>
@@ -5190,7 +5294,7 @@
           </w:tcPr>
           <w:p>
             <w:pPr>
-              <w:pStyle w:val="10"/>
+              <w:pStyle w:val="11"/>
               <w:rPr>
                 <w:rFonts w:ascii="Times New Roman" w:hAnsi="Times New Roman" w:cs="Times New Roman"/>
                 <w:sz w:val="26"/>
@@ -5205,7 +5309,7 @@
           </w:tcPr>
           <w:p>
             <w:pPr>
-              <w:pStyle w:val="10"/>
+              <w:pStyle w:val="11"/>
               <w:rPr>
                 <w:rFonts w:hint="default" w:ascii="Times New Roman" w:hAnsi="Times New Roman" w:cs="Times New Roman"/>
                 <w:sz w:val="26"/>
@@ -5230,7 +5334,7 @@
           </w:tcPr>
           <w:p>
             <w:pPr>
-              <w:pStyle w:val="10"/>
+              <w:pStyle w:val="11"/>
               <w:spacing w:before="250" w:line="234" w:lineRule="exact"/>
               <w:ind w:left="139"/>
               <w:jc w:val="center"/>
@@ -5279,7 +5383,7 @@
           </w:tcPr>
           <w:p>
             <w:pPr>
-              <w:pStyle w:val="10"/>
+              <w:pStyle w:val="11"/>
               <w:spacing w:line="238" w:lineRule="exact"/>
               <w:ind w:left="94"/>
               <w:rPr>
@@ -5296,7 +5400,7 @@
           </w:tcPr>
           <w:p>
             <w:pPr>
-              <w:pStyle w:val="10"/>
+              <w:pStyle w:val="11"/>
               <w:rPr>
                 <w:rFonts w:hint="default" w:ascii="Times New Roman" w:hAnsi="Times New Roman" w:cs="Times New Roman"/>
                 <w:sz w:val="26"/>
@@ -5312,7 +5416,7 @@
           </w:tcPr>
           <w:p>
             <w:pPr>
-              <w:pStyle w:val="10"/>
+              <w:pStyle w:val="11"/>
               <w:rPr>
                 <w:rFonts w:ascii="Times New Roman" w:hAnsi="Times New Roman" w:cs="Times New Roman"/>
                 <w:sz w:val="26"/>
@@ -5327,7 +5431,7 @@
           </w:tcPr>
           <w:p>
             <w:pPr>
-              <w:pStyle w:val="10"/>
+              <w:pStyle w:val="11"/>
               <w:rPr>
                 <w:rFonts w:ascii="Times New Roman" w:hAnsi="Times New Roman" w:cs="Times New Roman"/>
                 <w:sz w:val="26"/>
@@ -5342,7 +5446,7 @@
           </w:tcPr>
           <w:p>
             <w:pPr>
-              <w:pStyle w:val="10"/>
+              <w:pStyle w:val="11"/>
               <w:rPr>
                 <w:rFonts w:ascii="Times New Roman" w:hAnsi="Times New Roman" w:cs="Times New Roman"/>
                 <w:sz w:val="26"/>
@@ -5357,7 +5461,7 @@
           </w:tcPr>
           <w:p>
             <w:pPr>
-              <w:pStyle w:val="10"/>
+              <w:pStyle w:val="11"/>
               <w:rPr>
                 <w:rFonts w:ascii="Times New Roman" w:hAnsi="Times New Roman" w:cs="Times New Roman"/>
                 <w:sz w:val="26"/>
@@ -5372,7 +5476,7 @@
           </w:tcPr>
           <w:p>
             <w:pPr>
-              <w:pStyle w:val="10"/>
+              <w:pStyle w:val="11"/>
               <w:rPr>
                 <w:rFonts w:ascii="Times New Roman" w:hAnsi="Times New Roman" w:cs="Times New Roman"/>
                 <w:sz w:val="26"/>
@@ -5463,7 +5567,7 @@
           </w:tcPr>
           <w:p>
             <w:pPr>
-              <w:pStyle w:val="10"/>
+              <w:pStyle w:val="11"/>
               <w:spacing w:line="237" w:lineRule="exact"/>
               <w:jc w:val="center"/>
               <w:rPr>
@@ -5492,7 +5596,7 @@
           </w:tcPr>
           <w:p>
             <w:pPr>
-              <w:pStyle w:val="10"/>
+              <w:pStyle w:val="11"/>
               <w:spacing w:line="237" w:lineRule="exact"/>
               <w:jc w:val="center"/>
               <w:rPr>
@@ -5514,7 +5618,7 @@
           </w:p>
           <w:p>
             <w:pPr>
-              <w:pStyle w:val="10"/>
+              <w:pStyle w:val="11"/>
               <w:spacing w:before="13" w:line="234" w:lineRule="exact"/>
               <w:jc w:val="center"/>
               <w:rPr>
@@ -5563,7 +5667,7 @@
           </w:tcPr>
           <w:p>
             <w:pPr>
-              <w:pStyle w:val="10"/>
+              <w:pStyle w:val="11"/>
               <w:rPr>
                 <w:rFonts w:hint="default" w:ascii="Times New Roman" w:hAnsi="Times New Roman" w:cs="Times New Roman"/>
                 <w:sz w:val="26"/>
@@ -5586,8 +5690,10 @@
                 <w:szCs w:val="26"/>
                 <w:lang w:val="en-US"/>
               </w:rPr>
-              <w:t>3 tuần 3</w:t>
-            </w:r>
+              <w:t>3 tuần 4</w:t>
+            </w:r>
+            <w:bookmarkStart w:id="0" w:name="_GoBack"/>
+            <w:bookmarkEnd w:id="0"/>
           </w:p>
         </w:tc>
         <w:tc>
@@ -5596,7 +5702,7 @@
           </w:tcPr>
           <w:p>
             <w:pPr>
-              <w:pStyle w:val="10"/>
+              <w:pStyle w:val="11"/>
               <w:rPr>
                 <w:rFonts w:hint="default" w:ascii="Times New Roman" w:hAnsi="Times New Roman" w:cs="Times New Roman"/>
                 <w:sz w:val="26"/>
@@ -5667,7 +5773,7 @@
           </w:tcPr>
           <w:p>
             <w:pPr>
-              <w:pStyle w:val="10"/>
+              <w:pStyle w:val="11"/>
               <w:rPr>
                 <w:rFonts w:ascii="Times New Roman" w:hAnsi="Times New Roman" w:cs="Times New Roman"/>
                 <w:sz w:val="26"/>
@@ -5682,7 +5788,7 @@
           </w:tcPr>
           <w:p>
             <w:pPr>
-              <w:pStyle w:val="10"/>
+              <w:pStyle w:val="11"/>
               <w:rPr>
                 <w:rFonts w:ascii="Times New Roman" w:hAnsi="Times New Roman" w:cs="Times New Roman"/>
                 <w:sz w:val="26"/>
@@ -5726,7 +5832,7 @@
           </w:tcPr>
           <w:p>
             <w:pPr>
-              <w:pStyle w:val="10"/>
+              <w:pStyle w:val="11"/>
               <w:rPr>
                 <w:rFonts w:ascii="Times New Roman" w:hAnsi="Times New Roman" w:cs="Times New Roman"/>
                 <w:sz w:val="26"/>
@@ -5741,7 +5847,7 @@
           </w:tcPr>
           <w:p>
             <w:pPr>
-              <w:pStyle w:val="10"/>
+              <w:pStyle w:val="11"/>
               <w:rPr>
                 <w:rFonts w:ascii="Times New Roman" w:hAnsi="Times New Roman" w:cs="Times New Roman"/>
                 <w:sz w:val="26"/>
@@ -6627,6 +6733,23 @@
     </w:rPr>
   </w:style>
   <w:style w:type="paragraph" w:styleId="9">
+    <w:name w:val="Normal (Web)"/>
+    <w:semiHidden/>
+    <w:unhideWhenUsed/>
+    <w:uiPriority w:val="99"/>
+    <w:pPr>
+      <w:spacing w:before="0" w:beforeAutospacing="1" w:after="0" w:afterAutospacing="1"/>
+      <w:ind w:left="0" w:right="0"/>
+      <w:jc w:val="left"/>
+    </w:pPr>
+    <w:rPr>
+      <w:kern w:val="0"/>
+      <w:sz w:val="24"/>
+      <w:szCs w:val="24"/>
+      <w:lang w:val="en-US" w:eastAsia="zh-CN" w:bidi="ar"/>
+    </w:rPr>
+  </w:style>
+  <w:style w:type="paragraph" w:styleId="10">
     <w:name w:val="List Paragraph"/>
     <w:basedOn w:val="1"/>
     <w:qFormat/>
@@ -6635,19 +6758,19 @@
       <w:ind w:left="1380" w:hanging="360"/>
     </w:pPr>
   </w:style>
-  <w:style w:type="paragraph" w:customStyle="1" w:styleId="10">
+  <w:style w:type="paragraph" w:customStyle="1" w:styleId="11">
     <w:name w:val="Table Paragraph"/>
     <w:basedOn w:val="1"/>
     <w:qFormat/>
     <w:uiPriority w:val="1"/>
   </w:style>
-  <w:style w:type="character" w:customStyle="1" w:styleId="11">
+  <w:style w:type="character" w:customStyle="1" w:styleId="12">
     <w:name w:val="instancename"/>
     <w:basedOn w:val="5"/>
     <w:qFormat/>
     <w:uiPriority w:val="0"/>
   </w:style>
-  <w:style w:type="character" w:customStyle="1" w:styleId="12">
+  <w:style w:type="character" w:customStyle="1" w:styleId="13">
     <w:name w:val="accesshide"/>
     <w:basedOn w:val="5"/>
     <w:uiPriority w:val="0"/>

</xml_diff>